<commit_message>
ajout des points techniques
</commit_message>
<xml_diff>
--- a/Doc/Documentation.docx
+++ b/Doc/Documentation.docx
@@ -118,7 +118,16 @@
                 <w:sz w:val="96"/>
                 <w:szCs w:val="96"/>
               </w:rPr>
-              <w:t>Bataille Navale</w:t>
+              <w:t xml:space="preserve">Bataille </w:t>
+            </w:r>
+            <w:bookmarkStart w:id="0" w:name="_GoBack"/>
+            <w:bookmarkEnd w:id="0"/>
+            <w:r>
+              <w:rPr>
+                <w:sz w:val="96"/>
+                <w:szCs w:val="96"/>
+              </w:rPr>
+              <w:t>Navale</w:t>
             </w:r>
           </w:p>
         </w:tc>
@@ -888,7 +897,7 @@
       <w:r>
         <w:fldChar w:fldCharType="separate"/>
       </w:r>
-      <w:hyperlink w:anchor="_Toc7173300" w:history="1">
+      <w:hyperlink w:anchor="_Toc7992883" w:history="1">
         <w:r>
           <w:rPr>
             <w:rStyle w:val="Lienhypertexte"/>
@@ -926,7 +935,7 @@
           <w:rPr>
             <w:webHidden/>
           </w:rPr>
-          <w:instrText xml:space="preserve"> PAGEREF _Toc7173300 \h </w:instrText>
+          <w:instrText xml:space="preserve"> PAGEREF _Toc7992883 \h </w:instrText>
         </w:r>
         <w:r>
           <w:rPr>
@@ -968,7 +977,7 @@
           <w:lang w:eastAsia="fr-CH"/>
         </w:rPr>
       </w:pPr>
-      <w:hyperlink w:anchor="_Toc7173301" w:history="1">
+      <w:hyperlink w:anchor="_Toc7992884" w:history="1">
         <w:r>
           <w:rPr>
             <w:rStyle w:val="Lienhypertexte"/>
@@ -1014,7 +1023,7 @@
             <w:noProof/>
             <w:webHidden/>
           </w:rPr>
-          <w:instrText xml:space="preserve"> PAGEREF _Toc7173301 \h </w:instrText>
+          <w:instrText xml:space="preserve"> PAGEREF _Toc7992884 \h </w:instrText>
         </w:r>
         <w:r>
           <w:rPr>
@@ -1060,7 +1069,7 @@
           <w:lang w:eastAsia="fr-CH"/>
         </w:rPr>
       </w:pPr>
-      <w:hyperlink w:anchor="_Toc7173302" w:history="1">
+      <w:hyperlink w:anchor="_Toc7992885" w:history="1">
         <w:r>
           <w:rPr>
             <w:rStyle w:val="Lienhypertexte"/>
@@ -1106,7 +1115,7 @@
             <w:noProof/>
             <w:webHidden/>
           </w:rPr>
-          <w:instrText xml:space="preserve"> PAGEREF _Toc7173302 \h </w:instrText>
+          <w:instrText xml:space="preserve"> PAGEREF _Toc7992885 \h </w:instrText>
         </w:r>
         <w:r>
           <w:rPr>
@@ -1152,7 +1161,7 @@
           <w:lang w:eastAsia="fr-CH"/>
         </w:rPr>
       </w:pPr>
-      <w:hyperlink w:anchor="_Toc7173303" w:history="1">
+      <w:hyperlink w:anchor="_Toc7992886" w:history="1">
         <w:r>
           <w:rPr>
             <w:rStyle w:val="Lienhypertexte"/>
@@ -1198,7 +1207,7 @@
             <w:noProof/>
             <w:webHidden/>
           </w:rPr>
-          <w:instrText xml:space="preserve"> PAGEREF _Toc7173303 \h </w:instrText>
+          <w:instrText xml:space="preserve"> PAGEREF _Toc7992886 \h </w:instrText>
         </w:r>
         <w:r>
           <w:rPr>
@@ -1244,7 +1253,7 @@
           <w:lang w:eastAsia="fr-CH"/>
         </w:rPr>
       </w:pPr>
-      <w:hyperlink w:anchor="_Toc7173304" w:history="1">
+      <w:hyperlink w:anchor="_Toc7992887" w:history="1">
         <w:r>
           <w:rPr>
             <w:rStyle w:val="Lienhypertexte"/>
@@ -1290,7 +1299,7 @@
             <w:noProof/>
             <w:webHidden/>
           </w:rPr>
-          <w:instrText xml:space="preserve"> PAGEREF _Toc7173304 \h </w:instrText>
+          <w:instrText xml:space="preserve"> PAGEREF _Toc7992887 \h </w:instrText>
         </w:r>
         <w:r>
           <w:rPr>
@@ -1331,7 +1340,7 @@
           <w:lang w:eastAsia="fr-CH"/>
         </w:rPr>
       </w:pPr>
-      <w:hyperlink w:anchor="_Toc7173305" w:history="1">
+      <w:hyperlink w:anchor="_Toc7992888" w:history="1">
         <w:r>
           <w:rPr>
             <w:rStyle w:val="Lienhypertexte"/>
@@ -1369,7 +1378,7 @@
           <w:rPr>
             <w:webHidden/>
           </w:rPr>
-          <w:instrText xml:space="preserve"> PAGEREF _Toc7173305 \h </w:instrText>
+          <w:instrText xml:space="preserve"> PAGEREF _Toc7992888 \h </w:instrText>
         </w:r>
         <w:r>
           <w:rPr>
@@ -1411,7 +1420,7 @@
           <w:lang w:eastAsia="fr-CH"/>
         </w:rPr>
       </w:pPr>
-      <w:hyperlink w:anchor="_Toc7173306" w:history="1">
+      <w:hyperlink w:anchor="_Toc7992889" w:history="1">
         <w:r>
           <w:rPr>
             <w:rStyle w:val="Lienhypertexte"/>
@@ -1455,7 +1464,7 @@
             <w:noProof/>
             <w:webHidden/>
           </w:rPr>
-          <w:instrText xml:space="preserve"> PAGEREF _Toc7173306 \h </w:instrText>
+          <w:instrText xml:space="preserve"> PAGEREF _Toc7992889 \h </w:instrText>
         </w:r>
         <w:r>
           <w:rPr>
@@ -1501,7 +1510,7 @@
           <w:lang w:eastAsia="fr-CH"/>
         </w:rPr>
       </w:pPr>
-      <w:hyperlink w:anchor="_Toc7173307" w:history="1">
+      <w:hyperlink w:anchor="_Toc7992890" w:history="1">
         <w:r>
           <w:rPr>
             <w:rStyle w:val="Lienhypertexte"/>
@@ -1545,7 +1554,7 @@
             <w:noProof/>
             <w:webHidden/>
           </w:rPr>
-          <w:instrText xml:space="preserve"> PAGEREF _Toc7173307 \h </w:instrText>
+          <w:instrText xml:space="preserve"> PAGEREF _Toc7992890 \h </w:instrText>
         </w:r>
         <w:r>
           <w:rPr>
@@ -1565,7 +1574,7 @@
             <w:noProof/>
             <w:webHidden/>
           </w:rPr>
-          <w:t>3</w:t>
+          <w:t>4</w:t>
         </w:r>
         <w:r>
           <w:rPr>
@@ -1591,7 +1600,7 @@
           <w:lang w:eastAsia="fr-CH"/>
         </w:rPr>
       </w:pPr>
-      <w:hyperlink w:anchor="_Toc7173308" w:history="1">
+      <w:hyperlink w:anchor="_Toc7992891" w:history="1">
         <w:r>
           <w:rPr>
             <w:rStyle w:val="Lienhypertexte"/>
@@ -1635,7 +1644,7 @@
             <w:noProof/>
             <w:webHidden/>
           </w:rPr>
-          <w:instrText xml:space="preserve"> PAGEREF _Toc7173308 \h </w:instrText>
+          <w:instrText xml:space="preserve"> PAGEREF _Toc7992891 \h </w:instrText>
         </w:r>
         <w:r>
           <w:rPr>
@@ -1655,7 +1664,7 @@
             <w:noProof/>
             <w:webHidden/>
           </w:rPr>
-          <w:t>3</w:t>
+          <w:t>4</w:t>
         </w:r>
         <w:r>
           <w:rPr>
@@ -1681,7 +1690,7 @@
           <w:lang w:eastAsia="fr-CH"/>
         </w:rPr>
       </w:pPr>
-      <w:hyperlink w:anchor="_Toc7173309" w:history="1">
+      <w:hyperlink w:anchor="_Toc7992892" w:history="1">
         <w:r>
           <w:rPr>
             <w:rStyle w:val="Lienhypertexte"/>
@@ -1725,7 +1734,7 @@
             <w:noProof/>
             <w:webHidden/>
           </w:rPr>
-          <w:instrText xml:space="preserve"> PAGEREF _Toc7173309 \h </w:instrText>
+          <w:instrText xml:space="preserve"> PAGEREF _Toc7992892 \h </w:instrText>
         </w:r>
         <w:r>
           <w:rPr>
@@ -1770,7 +1779,7 @@
           <w:lang w:eastAsia="fr-CH"/>
         </w:rPr>
       </w:pPr>
-      <w:hyperlink w:anchor="_Toc7173310" w:history="1">
+      <w:hyperlink w:anchor="_Toc7992893" w:history="1">
         <w:r>
           <w:rPr>
             <w:rStyle w:val="Lienhypertexte"/>
@@ -1797,7 +1806,7 @@
             <w:noProof/>
             <w:webHidden/>
           </w:rPr>
-          <w:instrText xml:space="preserve"> PAGEREF _Toc7173310 \h </w:instrText>
+          <w:instrText xml:space="preserve"> PAGEREF _Toc7992893 \h </w:instrText>
         </w:r>
         <w:r>
           <w:rPr>
@@ -1843,7 +1852,7 @@
           <w:lang w:eastAsia="fr-CH"/>
         </w:rPr>
       </w:pPr>
-      <w:hyperlink w:anchor="_Toc7173311" w:history="1">
+      <w:hyperlink w:anchor="_Toc7992894" w:history="1">
         <w:r>
           <w:rPr>
             <w:rStyle w:val="Lienhypertexte"/>
@@ -1887,7 +1896,7 @@
             <w:noProof/>
             <w:webHidden/>
           </w:rPr>
-          <w:instrText xml:space="preserve"> PAGEREF _Toc7173311 \h </w:instrText>
+          <w:instrText xml:space="preserve"> PAGEREF _Toc7992894 \h </w:instrText>
         </w:r>
         <w:r>
           <w:rPr>
@@ -1933,7 +1942,7 @@
           <w:lang w:eastAsia="fr-CH"/>
         </w:rPr>
       </w:pPr>
-      <w:hyperlink w:anchor="_Toc7173312" w:history="1">
+      <w:hyperlink w:anchor="_Toc7992895" w:history="1">
         <w:r>
           <w:rPr>
             <w:rStyle w:val="Lienhypertexte"/>
@@ -1977,7 +1986,7 @@
             <w:noProof/>
             <w:webHidden/>
           </w:rPr>
-          <w:instrText xml:space="preserve"> PAGEREF _Toc7173312 \h </w:instrText>
+          <w:instrText xml:space="preserve"> PAGEREF _Toc7992895 \h </w:instrText>
         </w:r>
         <w:r>
           <w:rPr>
@@ -2023,7 +2032,7 @@
           <w:lang w:eastAsia="fr-CH"/>
         </w:rPr>
       </w:pPr>
-      <w:hyperlink w:anchor="_Toc7173313" w:history="1">
+      <w:hyperlink w:anchor="_Toc7992896" w:history="1">
         <w:r>
           <w:rPr>
             <w:rStyle w:val="Lienhypertexte"/>
@@ -2067,7 +2076,7 @@
             <w:noProof/>
             <w:webHidden/>
           </w:rPr>
-          <w:instrText xml:space="preserve"> PAGEREF _Toc7173313 \h </w:instrText>
+          <w:instrText xml:space="preserve"> PAGEREF _Toc7992896 \h </w:instrText>
         </w:r>
         <w:r>
           <w:rPr>
@@ -2113,7 +2122,7 @@
           <w:lang w:eastAsia="fr-CH"/>
         </w:rPr>
       </w:pPr>
-      <w:hyperlink w:anchor="_Toc7173314" w:history="1">
+      <w:hyperlink w:anchor="_Toc7992897" w:history="1">
         <w:r>
           <w:rPr>
             <w:rStyle w:val="Lienhypertexte"/>
@@ -2157,7 +2166,7 @@
             <w:noProof/>
             <w:webHidden/>
           </w:rPr>
-          <w:instrText xml:space="preserve"> PAGEREF _Toc7173314 \h </w:instrText>
+          <w:instrText xml:space="preserve"> PAGEREF _Toc7992897 \h </w:instrText>
         </w:r>
         <w:r>
           <w:rPr>
@@ -2202,7 +2211,7 @@
           <w:lang w:eastAsia="fr-CH"/>
         </w:rPr>
       </w:pPr>
-      <w:hyperlink w:anchor="_Toc7173315" w:history="1">
+      <w:hyperlink w:anchor="_Toc7992898" w:history="1">
         <w:r>
           <w:rPr>
             <w:rStyle w:val="Lienhypertexte"/>
@@ -2229,7 +2238,7 @@
             <w:noProof/>
             <w:webHidden/>
           </w:rPr>
-          <w:instrText xml:space="preserve"> PAGEREF _Toc7173315 \h </w:instrText>
+          <w:instrText xml:space="preserve"> PAGEREF _Toc7992898 \h </w:instrText>
         </w:r>
         <w:r>
           <w:rPr>
@@ -2275,7 +2284,7 @@
           <w:lang w:eastAsia="fr-CH"/>
         </w:rPr>
       </w:pPr>
-      <w:hyperlink w:anchor="_Toc7173316" w:history="1">
+      <w:hyperlink w:anchor="_Toc7992899" w:history="1">
         <w:r>
           <w:rPr>
             <w:rStyle w:val="Lienhypertexte"/>
@@ -2320,7 +2329,7 @@
             <w:noProof/>
             <w:webHidden/>
           </w:rPr>
-          <w:instrText xml:space="preserve"> PAGEREF _Toc7173316 \h </w:instrText>
+          <w:instrText xml:space="preserve"> PAGEREF _Toc7992899 \h </w:instrText>
         </w:r>
         <w:r>
           <w:rPr>
@@ -2366,7 +2375,7 @@
           <w:lang w:eastAsia="fr-CH"/>
         </w:rPr>
       </w:pPr>
-      <w:hyperlink w:anchor="_Toc7173317" w:history="1">
+      <w:hyperlink w:anchor="_Toc7992900" w:history="1">
         <w:r>
           <w:rPr>
             <w:rStyle w:val="Lienhypertexte"/>
@@ -2411,7 +2420,7 @@
             <w:noProof/>
             <w:webHidden/>
           </w:rPr>
-          <w:instrText xml:space="preserve"> PAGEREF _Toc7173317 \h </w:instrText>
+          <w:instrText xml:space="preserve"> PAGEREF _Toc7992900 \h </w:instrText>
         </w:r>
         <w:r>
           <w:rPr>
@@ -2431,7 +2440,7 @@
             <w:noProof/>
             <w:webHidden/>
           </w:rPr>
-          <w:t>5</w:t>
+          <w:t>6</w:t>
         </w:r>
         <w:r>
           <w:rPr>
@@ -2457,7 +2466,7 @@
           <w:lang w:eastAsia="fr-CH"/>
         </w:rPr>
       </w:pPr>
-      <w:hyperlink w:anchor="_Toc7173318" w:history="1">
+      <w:hyperlink w:anchor="_Toc7992901" w:history="1">
         <w:r>
           <w:rPr>
             <w:rStyle w:val="Lienhypertexte"/>
@@ -2502,7 +2511,7 @@
             <w:noProof/>
             <w:webHidden/>
           </w:rPr>
-          <w:instrText xml:space="preserve"> PAGEREF _Toc7173318 \h </w:instrText>
+          <w:instrText xml:space="preserve"> PAGEREF _Toc7992901 \h </w:instrText>
         </w:r>
         <w:r>
           <w:rPr>
@@ -2522,7 +2531,7 @@
             <w:noProof/>
             <w:webHidden/>
           </w:rPr>
-          <w:t>5</w:t>
+          <w:t>6</w:t>
         </w:r>
         <w:r>
           <w:rPr>
@@ -2543,7 +2552,7 @@
           <w:lang w:eastAsia="fr-CH"/>
         </w:rPr>
       </w:pPr>
-      <w:hyperlink w:anchor="_Toc7173319" w:history="1">
+      <w:hyperlink w:anchor="_Toc7992902" w:history="1">
         <w:r>
           <w:rPr>
             <w:rStyle w:val="Lienhypertexte"/>
@@ -2581,7 +2590,7 @@
           <w:rPr>
             <w:webHidden/>
           </w:rPr>
-          <w:instrText xml:space="preserve"> PAGEREF _Toc7173319 \h </w:instrText>
+          <w:instrText xml:space="preserve"> PAGEREF _Toc7992902 \h </w:instrText>
         </w:r>
         <w:r>
           <w:rPr>
@@ -2598,7 +2607,7 @@
           <w:rPr>
             <w:webHidden/>
           </w:rPr>
-          <w:t>5</w:t>
+          <w:t>6</w:t>
         </w:r>
         <w:r>
           <w:rPr>
@@ -2623,7 +2632,7 @@
           <w:lang w:eastAsia="fr-CH"/>
         </w:rPr>
       </w:pPr>
-      <w:hyperlink w:anchor="_Toc7173320" w:history="1">
+      <w:hyperlink w:anchor="_Toc7992903" w:history="1">
         <w:r>
           <w:rPr>
             <w:rStyle w:val="Lienhypertexte"/>
@@ -2669,7 +2678,7 @@
             <w:noProof/>
             <w:webHidden/>
           </w:rPr>
-          <w:instrText xml:space="preserve"> PAGEREF _Toc7173320 \h </w:instrText>
+          <w:instrText xml:space="preserve"> PAGEREF _Toc7992903 \h </w:instrText>
         </w:r>
         <w:r>
           <w:rPr>
@@ -2689,7 +2698,7 @@
             <w:noProof/>
             <w:webHidden/>
           </w:rPr>
-          <w:t>5</w:t>
+          <w:t>6</w:t>
         </w:r>
         <w:r>
           <w:rPr>
@@ -2715,7 +2724,7 @@
           <w:lang w:eastAsia="fr-CH"/>
         </w:rPr>
       </w:pPr>
-      <w:hyperlink w:anchor="_Toc7173321" w:history="1">
+      <w:hyperlink w:anchor="_Toc7992904" w:history="1">
         <w:r>
           <w:rPr>
             <w:rStyle w:val="Lienhypertexte"/>
@@ -2761,7 +2770,7 @@
             <w:noProof/>
             <w:webHidden/>
           </w:rPr>
-          <w:instrText xml:space="preserve"> PAGEREF _Toc7173321 \h </w:instrText>
+          <w:instrText xml:space="preserve"> PAGEREF _Toc7992904 \h </w:instrText>
         </w:r>
         <w:r>
           <w:rPr>
@@ -2796,6 +2805,7 @@
       <w:pPr>
         <w:pStyle w:val="TM3"/>
         <w:tabs>
+          <w:tab w:val="left" w:pos="1200"/>
           <w:tab w:val="right" w:leader="dot" w:pos="9060"/>
         </w:tabs>
         <w:rPr>
@@ -2806,7 +2816,7 @@
           <w:lang w:eastAsia="fr-CH"/>
         </w:rPr>
       </w:pPr>
-      <w:hyperlink w:anchor="_Toc7173322" w:history="1">
+      <w:hyperlink w:anchor="_Toc7992905" w:history="1">
         <w:r>
           <w:rPr>
             <w:rStyle w:val="Lienhypertexte"/>
@@ -2816,13 +2826,30 @@
         </w:r>
         <w:r>
           <w:rPr>
-            <w:noProof/>
-            <w:webHidden/>
+            <w:rFonts w:eastAsiaTheme="minorEastAsia" w:cstheme="minorBidi"/>
+            <w:noProof/>
+            <w:sz w:val="22"/>
+            <w:szCs w:val="22"/>
+            <w:lang w:eastAsia="fr-CH"/>
           </w:rPr>
           <w:tab/>
         </w:r>
         <w:r>
           <w:rPr>
+            <w:rStyle w:val="Lienhypertexte"/>
+            <w:noProof/>
+          </w:rPr>
+          <w:t>Choisir une case</w:t>
+        </w:r>
+        <w:r>
+          <w:rPr>
+            <w:noProof/>
+            <w:webHidden/>
+          </w:rPr>
+          <w:tab/>
+        </w:r>
+        <w:r>
+          <w:rPr>
             <w:noProof/>
             <w:webHidden/>
           </w:rPr>
@@ -2833,7 +2860,97 @@
             <w:noProof/>
             <w:webHidden/>
           </w:rPr>
-          <w:instrText xml:space="preserve"> PAGEREF _Toc7173322 \h </w:instrText>
+          <w:instrText xml:space="preserve"> PAGEREF _Toc7992905 \h </w:instrText>
+        </w:r>
+        <w:r>
+          <w:rPr>
+            <w:noProof/>
+            <w:webHidden/>
+          </w:rPr>
+        </w:r>
+        <w:r>
+          <w:rPr>
+            <w:noProof/>
+            <w:webHidden/>
+          </w:rPr>
+          <w:fldChar w:fldCharType="separate"/>
+        </w:r>
+        <w:r>
+          <w:rPr>
+            <w:noProof/>
+            <w:webHidden/>
+          </w:rPr>
+          <w:t>6</w:t>
+        </w:r>
+        <w:r>
+          <w:rPr>
+            <w:noProof/>
+            <w:webHidden/>
+          </w:rPr>
+          <w:fldChar w:fldCharType="end"/>
+        </w:r>
+      </w:hyperlink>
+    </w:p>
+    <w:p>
+      <w:pPr>
+        <w:pStyle w:val="TM3"/>
+        <w:tabs>
+          <w:tab w:val="left" w:pos="1200"/>
+          <w:tab w:val="right" w:leader="dot" w:pos="9060"/>
+        </w:tabs>
+        <w:rPr>
+          <w:rFonts w:eastAsiaTheme="minorEastAsia" w:cstheme="minorBidi"/>
+          <w:noProof/>
+          <w:sz w:val="22"/>
+          <w:szCs w:val="22"/>
+          <w:lang w:eastAsia="fr-CH"/>
+        </w:rPr>
+      </w:pPr>
+      <w:hyperlink w:anchor="_Toc7992906" w:history="1">
+        <w:r>
+          <w:rPr>
+            <w:rStyle w:val="Lienhypertexte"/>
+            <w:noProof/>
+          </w:rPr>
+          <w:t>3.2.2</w:t>
+        </w:r>
+        <w:r>
+          <w:rPr>
+            <w:rFonts w:eastAsiaTheme="minorEastAsia" w:cstheme="minorBidi"/>
+            <w:noProof/>
+            <w:sz w:val="22"/>
+            <w:szCs w:val="22"/>
+            <w:lang w:eastAsia="fr-CH"/>
+          </w:rPr>
+          <w:tab/>
+        </w:r>
+        <w:r>
+          <w:rPr>
+            <w:rStyle w:val="Lienhypertexte"/>
+            <w:noProof/>
+          </w:rPr>
+          <w:t>Bateaux coulés</w:t>
+        </w:r>
+        <w:r>
+          <w:rPr>
+            <w:noProof/>
+            <w:webHidden/>
+          </w:rPr>
+          <w:tab/>
+        </w:r>
+        <w:r>
+          <w:rPr>
+            <w:noProof/>
+            <w:webHidden/>
+          </w:rPr>
+          <w:fldChar w:fldCharType="begin"/>
+        </w:r>
+        <w:r>
+          <w:rPr>
+            <w:noProof/>
+            <w:webHidden/>
+          </w:rPr>
+          <w:instrText xml:space="preserve"> PAGEREF _Toc7992906 \h </w:instrText>
         </w:r>
         <w:r>
           <w:rPr>
@@ -2879,7 +2996,7 @@
           <w:lang w:eastAsia="fr-CH"/>
         </w:rPr>
       </w:pPr>
-      <w:hyperlink w:anchor="_Toc7173323" w:history="1">
+      <w:hyperlink w:anchor="_Toc7992907" w:history="1">
         <w:r>
           <w:rPr>
             <w:rStyle w:val="Lienhypertexte"/>
@@ -2925,7 +3042,7 @@
             <w:noProof/>
             <w:webHidden/>
           </w:rPr>
-          <w:instrText xml:space="preserve"> PAGEREF _Toc7173323 \h </w:instrText>
+          <w:instrText xml:space="preserve"> PAGEREF _Toc7992907 \h </w:instrText>
         </w:r>
         <w:r>
           <w:rPr>
@@ -2945,7 +3062,7 @@
             <w:noProof/>
             <w:webHidden/>
           </w:rPr>
-          <w:t>6</w:t>
+          <w:t>7</w:t>
         </w:r>
         <w:r>
           <w:rPr>
@@ -2971,7 +3088,7 @@
           <w:lang w:eastAsia="fr-CH"/>
         </w:rPr>
       </w:pPr>
-      <w:hyperlink w:anchor="_Toc7173324" w:history="1">
+      <w:hyperlink w:anchor="_Toc7992908" w:history="1">
         <w:r>
           <w:rPr>
             <w:rStyle w:val="Lienhypertexte"/>
@@ -3017,7 +3134,7 @@
             <w:noProof/>
             <w:webHidden/>
           </w:rPr>
-          <w:instrText xml:space="preserve"> PAGEREF _Toc7173324 \h </w:instrText>
+          <w:instrText xml:space="preserve"> PAGEREF _Toc7992908 \h </w:instrText>
         </w:r>
         <w:r>
           <w:rPr>
@@ -3037,7 +3154,7 @@
             <w:noProof/>
             <w:webHidden/>
           </w:rPr>
-          <w:t>6</w:t>
+          <w:t>7</w:t>
         </w:r>
         <w:r>
           <w:rPr>
@@ -3063,7 +3180,7 @@
           <w:lang w:eastAsia="fr-CH"/>
         </w:rPr>
       </w:pPr>
-      <w:hyperlink w:anchor="_Toc7173325" w:history="1">
+      <w:hyperlink w:anchor="_Toc7992909" w:history="1">
         <w:r>
           <w:rPr>
             <w:rStyle w:val="Lienhypertexte"/>
@@ -3109,7 +3226,7 @@
             <w:noProof/>
             <w:webHidden/>
           </w:rPr>
-          <w:instrText xml:space="preserve"> PAGEREF _Toc7173325 \h </w:instrText>
+          <w:instrText xml:space="preserve"> PAGEREF _Toc7992909 \h </w:instrText>
         </w:r>
         <w:r>
           <w:rPr>
@@ -3129,7 +3246,7 @@
             <w:noProof/>
             <w:webHidden/>
           </w:rPr>
-          <w:t>6</w:t>
+          <w:t>7</w:t>
         </w:r>
         <w:r>
           <w:rPr>
@@ -3150,7 +3267,7 @@
           <w:lang w:eastAsia="fr-CH"/>
         </w:rPr>
       </w:pPr>
-      <w:hyperlink w:anchor="_Toc7173326" w:history="1">
+      <w:hyperlink w:anchor="_Toc7992910" w:history="1">
         <w:r>
           <w:rPr>
             <w:rStyle w:val="Lienhypertexte"/>
@@ -3188,7 +3305,7 @@
           <w:rPr>
             <w:webHidden/>
           </w:rPr>
-          <w:instrText xml:space="preserve"> PAGEREF _Toc7173326 \h </w:instrText>
+          <w:instrText xml:space="preserve"> PAGEREF _Toc7992910 \h </w:instrText>
         </w:r>
         <w:r>
           <w:rPr>
@@ -3205,7 +3322,7 @@
           <w:rPr>
             <w:webHidden/>
           </w:rPr>
-          <w:t>6</w:t>
+          <w:t>7</w:t>
         </w:r>
         <w:r>
           <w:rPr>
@@ -3225,7 +3342,7 @@
           <w:lang w:eastAsia="fr-CH"/>
         </w:rPr>
       </w:pPr>
-      <w:hyperlink w:anchor="_Toc7173327" w:history="1">
+      <w:hyperlink w:anchor="_Toc7992911" w:history="1">
         <w:r>
           <w:rPr>
             <w:rStyle w:val="Lienhypertexte"/>
@@ -3263,7 +3380,7 @@
           <w:rPr>
             <w:webHidden/>
           </w:rPr>
-          <w:instrText xml:space="preserve"> PAGEREF _Toc7173327 \h </w:instrText>
+          <w:instrText xml:space="preserve"> PAGEREF _Toc7992911 \h </w:instrText>
         </w:r>
         <w:r>
           <w:rPr>
@@ -3280,7 +3397,7 @@
           <w:rPr>
             <w:webHidden/>
           </w:rPr>
-          <w:t>6</w:t>
+          <w:t>8</w:t>
         </w:r>
         <w:r>
           <w:rPr>
@@ -3305,7 +3422,7 @@
           <w:lang w:eastAsia="fr-CH"/>
         </w:rPr>
       </w:pPr>
-      <w:hyperlink w:anchor="_Toc7173328" w:history="1">
+      <w:hyperlink w:anchor="_Toc7992912" w:history="1">
         <w:r>
           <w:rPr>
             <w:rStyle w:val="Lienhypertexte"/>
@@ -3351,7 +3468,7 @@
             <w:noProof/>
             <w:webHidden/>
           </w:rPr>
-          <w:instrText xml:space="preserve"> PAGEREF _Toc7173328 \h </w:instrText>
+          <w:instrText xml:space="preserve"> PAGEREF _Toc7992912 \h </w:instrText>
         </w:r>
         <w:r>
           <w:rPr>
@@ -3371,7 +3488,7 @@
             <w:noProof/>
             <w:webHidden/>
           </w:rPr>
-          <w:t>6</w:t>
+          <w:t>8</w:t>
         </w:r>
         <w:r>
           <w:rPr>
@@ -3397,7 +3514,7 @@
           <w:lang w:eastAsia="fr-CH"/>
         </w:rPr>
       </w:pPr>
-      <w:hyperlink w:anchor="_Toc7173329" w:history="1">
+      <w:hyperlink w:anchor="_Toc7992913" w:history="1">
         <w:r>
           <w:rPr>
             <w:rStyle w:val="Lienhypertexte"/>
@@ -3443,7 +3560,7 @@
             <w:noProof/>
             <w:webHidden/>
           </w:rPr>
-          <w:instrText xml:space="preserve"> PAGEREF _Toc7173329 \h </w:instrText>
+          <w:instrText xml:space="preserve"> PAGEREF _Toc7992913 \h </w:instrText>
         </w:r>
         <w:r>
           <w:rPr>
@@ -3463,7 +3580,7 @@
             <w:noProof/>
             <w:webHidden/>
           </w:rPr>
-          <w:t>6</w:t>
+          <w:t>8</w:t>
         </w:r>
         <w:r>
           <w:rPr>
@@ -3491,11 +3608,11 @@
       <w:pPr>
         <w:pStyle w:val="Titre1"/>
       </w:pPr>
-      <w:bookmarkStart w:id="0" w:name="_Toc7173300"/>
+      <w:bookmarkStart w:id="1" w:name="_Toc7992883"/>
       <w:r>
         <w:t>Introduction</w:t>
       </w:r>
-      <w:bookmarkEnd w:id="0"/>
+      <w:bookmarkEnd w:id="1"/>
     </w:p>
     <w:p>
       <w:pPr>
@@ -3505,7 +3622,7 @@
           <w:iCs/>
         </w:rPr>
       </w:pPr>
-      <w:bookmarkStart w:id="1" w:name="_Toc7173301"/>
+      <w:bookmarkStart w:id="2" w:name="_Toc7992884"/>
       <w:r>
         <w:rPr>
           <w:i w:val="0"/>
@@ -3513,7 +3630,7 @@
         </w:rPr>
         <w:t>Cadre, description et motivation</w:t>
       </w:r>
-      <w:bookmarkEnd w:id="1"/>
+      <w:bookmarkEnd w:id="2"/>
     </w:p>
     <w:p>
       <w:r>
@@ -3583,7 +3700,11 @@
         <w:t xml:space="preserve"> Je suis motivé à</w:t>
       </w:r>
       <w:r>
-        <w:t xml:space="preserve"> apprendre à organiser mon travail avec les méthodes agiles. </w:t>
+        <w:t xml:space="preserve"> apprendre à organiser mon travail avec </w:t>
+      </w:r>
+      <w:r>
+        <w:lastRenderedPageBreak/>
+        <w:t xml:space="preserve">les méthodes agiles. </w:t>
       </w:r>
       <w:r>
         <w:t xml:space="preserve">Ce projet ne </w:t>
@@ -3600,16 +3721,15 @@
           <w:iCs/>
         </w:rPr>
       </w:pPr>
-      <w:bookmarkStart w:id="2" w:name="_Toc7173302"/>
+      <w:bookmarkStart w:id="3" w:name="_Toc7992885"/>
       <w:r>
         <w:rPr>
           <w:i w:val="0"/>
           <w:iCs/>
         </w:rPr>
-        <w:lastRenderedPageBreak/>
         <w:t>Organisation</w:t>
       </w:r>
-      <w:bookmarkEnd w:id="2"/>
+      <w:bookmarkEnd w:id="3"/>
     </w:p>
     <w:p>
       <w:pPr>
@@ -3892,7 +4012,7 @@
           <w:iCs/>
         </w:rPr>
       </w:pPr>
-      <w:bookmarkStart w:id="3" w:name="_Toc7173303"/>
+      <w:bookmarkStart w:id="4" w:name="_Toc7992886"/>
       <w:r>
         <w:rPr>
           <w:i w:val="0"/>
@@ -3900,7 +4020,7 @@
         </w:rPr>
         <w:t>Objectifs</w:t>
       </w:r>
-      <w:bookmarkEnd w:id="3"/>
+      <w:bookmarkEnd w:id="4"/>
     </w:p>
     <w:p>
       <w:pPr>
@@ -3968,7 +4088,7 @@
           <w:iCs/>
         </w:rPr>
       </w:pPr>
-      <w:bookmarkStart w:id="4" w:name="_Toc7173304"/>
+      <w:bookmarkStart w:id="5" w:name="_Toc7992887"/>
       <w:r>
         <w:rPr>
           <w:i w:val="0"/>
@@ -3983,7 +4103,7 @@
         </w:rPr>
         <w:t xml:space="preserve"> initiale</w:t>
       </w:r>
-      <w:bookmarkEnd w:id="4"/>
+      <w:bookmarkEnd w:id="5"/>
     </w:p>
     <w:p>
       <w:pPr>
@@ -4045,12 +4165,12 @@
       <w:pPr>
         <w:pStyle w:val="Titre1"/>
       </w:pPr>
-      <w:bookmarkStart w:id="5" w:name="_Toc7173305"/>
+      <w:bookmarkStart w:id="6" w:name="_Toc7992888"/>
       <w:r>
         <w:t>Analyse</w:t>
       </w:r>
-      <w:bookmarkStart w:id="6" w:name="_Toc71691012"/>
-      <w:bookmarkEnd w:id="5"/>
+      <w:bookmarkStart w:id="7" w:name="_Toc71691012"/>
+      <w:bookmarkEnd w:id="6"/>
     </w:p>
     <w:p/>
     <w:p>
@@ -4084,11 +4204,11 @@
         </w:tabs>
         <w:jc w:val="both"/>
       </w:pPr>
-      <w:bookmarkStart w:id="7" w:name="_Toc7173306"/>
+      <w:bookmarkStart w:id="8" w:name="_Toc7992889"/>
       <w:r>
         <w:t>User Cases and Scénarios</w:t>
       </w:r>
-      <w:bookmarkEnd w:id="7"/>
+      <w:bookmarkEnd w:id="8"/>
     </w:p>
     <w:p>
       <w:pPr>
@@ -4103,13 +4223,14 @@
         </w:tabs>
         <w:jc w:val="both"/>
       </w:pPr>
-      <w:bookmarkStart w:id="8" w:name="_Toc1596387"/>
-      <w:bookmarkStart w:id="9" w:name="_Toc7173307"/>
-      <w:r>
+      <w:bookmarkStart w:id="9" w:name="_Toc1596387"/>
+      <w:bookmarkStart w:id="10" w:name="_Toc7992890"/>
+      <w:r>
+        <w:lastRenderedPageBreak/>
         <w:t>Apprendre à jouer</w:t>
       </w:r>
-      <w:bookmarkEnd w:id="8"/>
       <w:bookmarkEnd w:id="9"/>
+      <w:bookmarkEnd w:id="10"/>
     </w:p>
     <w:p/>
     <w:p>
@@ -4142,7 +4263,6 @@
           </w:tcPr>
           <w:p>
             <w:r>
-              <w:lastRenderedPageBreak/>
               <w:t>Identifiant</w:t>
             </w:r>
           </w:p>
@@ -4369,11 +4489,11 @@
       <w:r>
         <w:t xml:space="preserve"> </w:t>
       </w:r>
-      <w:bookmarkStart w:id="10" w:name="_Toc7173308"/>
+      <w:bookmarkStart w:id="11" w:name="_Toc7992891"/>
       <w:r>
         <w:t>Commencer à jouer</w:t>
       </w:r>
-      <w:bookmarkEnd w:id="10"/>
+      <w:bookmarkEnd w:id="11"/>
     </w:p>
     <w:p>
       <w:pPr>
@@ -4720,11 +4840,11 @@
         </w:tabs>
         <w:jc w:val="both"/>
       </w:pPr>
-      <w:bookmarkStart w:id="11" w:name="_Toc7173309"/>
+      <w:bookmarkStart w:id="12" w:name="_Toc7992892"/>
       <w:r>
         <w:t>Jouer</w:t>
       </w:r>
-      <w:bookmarkEnd w:id="11"/>
+      <w:bookmarkEnd w:id="12"/>
     </w:p>
     <w:p>
       <w:pPr>
@@ -4746,7 +4866,7 @@
           <w:numId w:val="1"/>
         </w:numPr>
       </w:pPr>
-      <w:bookmarkStart w:id="12" w:name="_Toc1596386"/>
+      <w:bookmarkStart w:id="13" w:name="_Toc1596386"/>
       <w:r>
         <w:t>Ce scénario commence une fois que la grille fixe a été chargée.</w:t>
       </w:r>
@@ -4856,6 +4976,7 @@
           </w:tcPr>
           <w:p>
             <w:r>
+              <w:lastRenderedPageBreak/>
               <w:t>Priorité</w:t>
             </w:r>
           </w:p>
@@ -4897,7 +5018,6 @@
           </w:tcPr>
           <w:p>
             <w:r>
-              <w:lastRenderedPageBreak/>
               <w:t>Action</w:t>
             </w:r>
           </w:p>
@@ -5280,8 +5400,8 @@
       </w:tr>
     </w:tbl>
     <w:p/>
-    <w:bookmarkEnd w:id="6"/>
-    <w:bookmarkEnd w:id="12"/>
+    <w:bookmarkEnd w:id="7"/>
+    <w:bookmarkEnd w:id="13"/>
     <w:p>
       <w:pPr>
         <w:pStyle w:val="Help"/>
@@ -5295,11 +5415,11 @@
           <w:numId w:val="0"/>
         </w:numPr>
       </w:pPr>
-      <w:bookmarkStart w:id="13" w:name="_Toc7173310"/>
+      <w:bookmarkStart w:id="14" w:name="_Toc7992893"/>
       <w:r>
         <w:t>Stratégie de tests</w:t>
       </w:r>
-      <w:bookmarkEnd w:id="13"/>
+      <w:bookmarkEnd w:id="14"/>
     </w:p>
     <w:p/>
     <w:p/>
@@ -5314,11 +5434,11 @@
         <w:spacing w:before="40" w:after="0" w:line="259" w:lineRule="auto"/>
         <w:ind w:left="0"/>
       </w:pPr>
-      <w:bookmarkStart w:id="14" w:name="_Toc7173311"/>
+      <w:bookmarkStart w:id="15" w:name="_Toc7992894"/>
       <w:r>
         <w:t>Le matériel et logiciel tiers.</w:t>
       </w:r>
-      <w:bookmarkEnd w:id="14"/>
+      <w:bookmarkEnd w:id="15"/>
     </w:p>
     <w:p>
       <w:pPr>
@@ -5414,14 +5534,14 @@
         <w:spacing w:before="40" w:after="0" w:line="259" w:lineRule="auto"/>
         <w:ind w:left="0"/>
       </w:pPr>
-      <w:bookmarkStart w:id="15" w:name="_Toc7173312"/>
+      <w:bookmarkStart w:id="16" w:name="_Toc7992895"/>
       <w:r>
         <w:t>Les données</w:t>
       </w:r>
       <w:r>
         <w:t>.</w:t>
       </w:r>
-      <w:bookmarkEnd w:id="15"/>
+      <w:bookmarkEnd w:id="16"/>
     </w:p>
     <w:p>
       <w:pPr>
@@ -5447,11 +5567,11 @@
         <w:spacing w:before="40" w:after="0" w:line="259" w:lineRule="auto"/>
         <w:ind w:left="0"/>
       </w:pPr>
-      <w:bookmarkStart w:id="16" w:name="_Toc7173313"/>
+      <w:bookmarkStart w:id="17" w:name="_Toc7992896"/>
       <w:r>
         <w:t>Les personnes</w:t>
       </w:r>
-      <w:bookmarkEnd w:id="16"/>
+      <w:bookmarkEnd w:id="17"/>
     </w:p>
     <w:p>
       <w:pPr>
@@ -5499,11 +5619,11 @@
         <w:spacing w:before="40" w:after="0" w:line="259" w:lineRule="auto"/>
         <w:ind w:left="0"/>
       </w:pPr>
-      <w:bookmarkStart w:id="17" w:name="_Toc7173314"/>
+      <w:bookmarkStart w:id="18" w:name="_Toc7992897"/>
       <w:r>
         <w:t>Le timing</w:t>
       </w:r>
-      <w:bookmarkEnd w:id="17"/>
+      <w:bookmarkEnd w:id="18"/>
     </w:p>
     <w:p>
       <w:pPr>
@@ -5535,11 +5655,11 @@
         </w:numPr>
         <w:spacing w:before="40" w:after="0" w:line="259" w:lineRule="auto"/>
       </w:pPr>
-      <w:bookmarkStart w:id="18" w:name="_Toc7173315"/>
+      <w:bookmarkStart w:id="19" w:name="_Toc7992898"/>
       <w:r>
         <w:t>Les types et niveaux de tests</w:t>
       </w:r>
-      <w:bookmarkEnd w:id="18"/>
+      <w:bookmarkEnd w:id="19"/>
     </w:p>
     <w:p/>
     <w:p>
@@ -5552,19 +5672,20 @@
         </w:numPr>
         <w:spacing w:before="40" w:line="259" w:lineRule="auto"/>
       </w:pPr>
-      <w:bookmarkStart w:id="19" w:name="_Toc7173316"/>
+      <w:bookmarkStart w:id="20" w:name="_Toc7992899"/>
       <w:r>
         <w:t>Tests de fonctionnalité</w:t>
       </w:r>
-      <w:bookmarkEnd w:id="19"/>
+      <w:bookmarkEnd w:id="20"/>
     </w:p>
     <w:p/>
     <w:p>
       <w:pPr>
         <w:ind w:left="708"/>
       </w:pPr>
-      <w:bookmarkStart w:id="20" w:name="_Hlk7892210"/>
-      <w:r>
+      <w:bookmarkStart w:id="21" w:name="_Hlk7892210"/>
+      <w:r>
+        <w:lastRenderedPageBreak/>
         <w:t xml:space="preserve">Ces tests seront réalisés par </w:t>
       </w:r>
       <w:proofErr w:type="spellStart"/>
@@ -5584,7 +5705,7 @@
         <w:t xml:space="preserve"> et Johnny Vaca lors du codage de la Bataille Navale et se baseront sur les différents scénarios.</w:t>
       </w:r>
     </w:p>
-    <w:bookmarkEnd w:id="20"/>
+    <w:bookmarkEnd w:id="21"/>
     <w:p/>
     <w:p>
       <w:pPr>
@@ -5596,11 +5717,11 @@
         </w:numPr>
         <w:spacing w:before="40" w:line="259" w:lineRule="auto"/>
       </w:pPr>
-      <w:bookmarkStart w:id="21" w:name="_Toc7173317"/>
+      <w:bookmarkStart w:id="22" w:name="_Toc7992900"/>
       <w:r>
         <w:t>Tests de performance</w:t>
       </w:r>
-      <w:bookmarkEnd w:id="21"/>
+      <w:bookmarkEnd w:id="22"/>
     </w:p>
     <w:p>
       <w:pPr>
@@ -5630,11 +5751,11 @@
         </w:numPr>
         <w:spacing w:before="40" w:line="259" w:lineRule="auto"/>
       </w:pPr>
-      <w:bookmarkStart w:id="22" w:name="_Toc7173318"/>
+      <w:bookmarkStart w:id="23" w:name="_Toc7992901"/>
       <w:r>
         <w:t>Tests de robustesse</w:t>
       </w:r>
-      <w:bookmarkEnd w:id="22"/>
+      <w:bookmarkEnd w:id="23"/>
     </w:p>
     <w:p/>
     <w:p>
@@ -5792,11 +5913,11 @@
           <w:tab w:val="num" w:pos="360"/>
         </w:tabs>
       </w:pPr>
-      <w:bookmarkStart w:id="23" w:name="_Toc7173319"/>
+      <w:bookmarkStart w:id="24" w:name="_Toc7992902"/>
       <w:r>
         <w:t>Implémentation</w:t>
       </w:r>
-      <w:bookmarkEnd w:id="23"/>
+      <w:bookmarkEnd w:id="24"/>
     </w:p>
     <w:p>
       <w:pPr>
@@ -5806,10 +5927,10 @@
           <w:iCs/>
         </w:rPr>
       </w:pPr>
-      <w:bookmarkStart w:id="24" w:name="_Toc7173320"/>
       <w:bookmarkStart w:id="25" w:name="_Toc25553317"/>
       <w:bookmarkStart w:id="26" w:name="_Toc71691022"/>
       <w:bookmarkStart w:id="27" w:name="_Ref254352701"/>
+      <w:bookmarkStart w:id="28" w:name="_Toc7992903"/>
       <w:r>
         <w:rPr>
           <w:i w:val="0"/>
@@ -5817,7 +5938,7 @@
         </w:rPr>
         <w:t>Modèle Logique de données</w:t>
       </w:r>
-      <w:bookmarkEnd w:id="24"/>
+      <w:bookmarkEnd w:id="28"/>
     </w:p>
     <w:p/>
     <w:p>
@@ -5835,7 +5956,7 @@
           <w:iCs/>
         </w:rPr>
       </w:pPr>
-      <w:bookmarkStart w:id="28" w:name="_Toc7173321"/>
+      <w:bookmarkStart w:id="29" w:name="_Toc7992904"/>
       <w:r>
         <w:rPr>
           <w:i w:val="0"/>
@@ -5843,12 +5964,13 @@
         </w:rPr>
         <w:t>Points techniques spécifiques</w:t>
       </w:r>
-      <w:bookmarkEnd w:id="28"/>
+      <w:bookmarkEnd w:id="29"/>
     </w:p>
     <w:p/>
     <w:p>
       <w:pPr>
         <w:pStyle w:val="Paragraphedeliste"/>
+        <w:ind w:left="1416"/>
       </w:pPr>
     </w:p>
     <w:p/>
@@ -5856,12 +5978,95 @@
       <w:pPr>
         <w:pStyle w:val="Titre3"/>
       </w:pPr>
-      <w:bookmarkStart w:id="29" w:name="_Toc7173322"/>
+      <w:bookmarkStart w:id="30" w:name="_Toc7992905"/>
       <w:bookmarkEnd w:id="25"/>
       <w:bookmarkEnd w:id="26"/>
       <w:bookmarkEnd w:id="27"/>
-      <w:bookmarkEnd w:id="29"/>
-    </w:p>
+      <w:r>
+        <w:t>Choisir une case</w:t>
+      </w:r>
+      <w:bookmarkEnd w:id="30"/>
+    </w:p>
+    <w:p>
+      <w:pPr>
+        <w:pStyle w:val="Default"/>
+      </w:pPr>
+    </w:p>
+    <w:p>
+      <w:r>
+        <w:t xml:space="preserve">Premièrement, nous devons créer </w:t>
+      </w:r>
+      <w:r>
+        <w:t>la variable</w:t>
+      </w:r>
+      <w:r>
+        <w:t xml:space="preserve"> du choix de la case</w:t>
+      </w:r>
+      <w:r>
+        <w:t xml:space="preserve"> dans un tableau de 2 cases</w:t>
+      </w:r>
+      <w:r>
+        <w:t> : « choix »</w:t>
+      </w:r>
+      <w:r>
+        <w:t xml:space="preserve"> et les variable x et y. Dans </w:t>
+      </w:r>
+      <w:proofErr w:type="gramStart"/>
+      <w:r>
+        <w:t>choix[</w:t>
+      </w:r>
+      <w:proofErr w:type="gramEnd"/>
+      <w:r>
+        <w:t xml:space="preserve">0] il y aura la valeur  x choisi par le jouer  moins 97 et dans choix[1] il  y aura la valeur choisi par le jouer moins  49. </w:t>
+      </w:r>
+    </w:p>
+    <w:p/>
+    <w:p>
+      <w:pPr>
+        <w:pStyle w:val="Titre3"/>
+      </w:pPr>
+      <w:bookmarkStart w:id="31" w:name="_Toc7992906"/>
+      <w:r>
+        <w:t>Bateaux coulés</w:t>
+      </w:r>
+      <w:bookmarkEnd w:id="31"/>
+    </w:p>
+    <w:p>
+      <w:r>
+        <w:t xml:space="preserve">On doit créer le tableau « compteur » de 5 cases qui permet de compter le nombre de fois qu’on a touché un bateau. </w:t>
+      </w:r>
+    </w:p>
+    <w:p>
+      <w:r>
+        <w:t>A chaque fois que l’on touche un bateau on fait une opération qui additionne 10 à la case sélectionnée</w:t>
+      </w:r>
+      <w:r>
+        <w:t xml:space="preserve"> et on additionne de 1 à la case qui correspond à un bateau, </w:t>
+      </w:r>
+      <w:r>
+        <w:t xml:space="preserve">   </w:t>
+      </w:r>
+    </w:p>
+    <w:p>
+      <w:r>
+        <w:lastRenderedPageBreak/>
+        <w:t xml:space="preserve">A chaque fois </w:t>
+      </w:r>
+      <w:r>
+        <w:t>que qu’une</w:t>
+      </w:r>
+      <w:r>
+        <w:t xml:space="preserve"> case arrive à la longueur de son bateau qui lui correspond, on </w:t>
+      </w:r>
+      <w:r>
+        <w:t>lit</w:t>
+      </w:r>
+      <w:r>
+        <w:t xml:space="preserve"> dans tout le tableau avec des fors imbriquées et on ajoute 10 à toutes les cases qui ont une valeur équivalente à la case sélectionnée. </w:t>
+      </w:r>
+    </w:p>
+    <w:p/>
+    <w:p/>
     <w:p>
       <w:pPr>
         <w:pStyle w:val="Titre2"/>
@@ -5870,7 +6075,7 @@
           <w:iCs/>
         </w:rPr>
       </w:pPr>
-      <w:bookmarkStart w:id="30" w:name="_Toc7173323"/>
+      <w:bookmarkStart w:id="32" w:name="_Toc7992907"/>
       <w:r>
         <w:rPr>
           <w:i w:val="0"/>
@@ -5878,11 +6083,11 @@
         </w:rPr>
         <w:t>Livraisons</w:t>
       </w:r>
-      <w:bookmarkEnd w:id="30"/>
+      <w:bookmarkEnd w:id="32"/>
     </w:p>
     <w:p/>
-    <w:bookmarkStart w:id="31" w:name="_Toc25553321"/>
-    <w:bookmarkStart w:id="32" w:name="_Toc71691025"/>
+    <w:bookmarkStart w:id="33" w:name="_Toc25553321"/>
+    <w:bookmarkStart w:id="34" w:name="_Toc71691025"/>
     <w:p>
       <w:pPr>
         <w:pStyle w:val="Help"/>
@@ -6036,7 +6241,7 @@
           <w:iCs/>
         </w:rPr>
       </w:pPr>
-      <w:bookmarkStart w:id="33" w:name="_Toc7173324"/>
+      <w:bookmarkStart w:id="35" w:name="_Toc7992908"/>
       <w:r>
         <w:rPr>
           <w:i w:val="0"/>
@@ -6051,7 +6256,7 @@
         </w:rPr>
         <w:t>est</w:t>
       </w:r>
-      <w:bookmarkEnd w:id="31"/>
+      <w:bookmarkEnd w:id="33"/>
       <w:r>
         <w:rPr>
           <w:i w:val="0"/>
@@ -6059,8 +6264,8 @@
         </w:rPr>
         <w:t>s effectués</w:t>
       </w:r>
-      <w:bookmarkEnd w:id="32"/>
-      <w:bookmarkEnd w:id="33"/>
+      <w:bookmarkEnd w:id="34"/>
+      <w:bookmarkEnd w:id="35"/>
     </w:p>
     <w:p>
       <w:pPr>
@@ -6285,9 +6490,9 @@
           <w:iCs/>
         </w:rPr>
       </w:pPr>
-      <w:bookmarkStart w:id="34" w:name="_Toc25553322"/>
-      <w:bookmarkStart w:id="35" w:name="_Toc71691026"/>
-      <w:bookmarkStart w:id="36" w:name="_Toc7173325"/>
+      <w:bookmarkStart w:id="36" w:name="_Toc25553322"/>
+      <w:bookmarkStart w:id="37" w:name="_Toc71691026"/>
+      <w:bookmarkStart w:id="38" w:name="_Toc7992909"/>
       <w:r>
         <w:rPr>
           <w:i w:val="0"/>
@@ -6295,7 +6500,7 @@
         </w:rPr>
         <w:t xml:space="preserve">Erreurs </w:t>
       </w:r>
-      <w:bookmarkEnd w:id="34"/>
+      <w:bookmarkEnd w:id="36"/>
       <w:r>
         <w:rPr>
           <w:i w:val="0"/>
@@ -6303,8 +6508,8 @@
         </w:rPr>
         <w:t>restantes</w:t>
       </w:r>
-      <w:bookmarkEnd w:id="35"/>
-      <w:bookmarkEnd w:id="36"/>
+      <w:bookmarkEnd w:id="37"/>
+      <w:bookmarkEnd w:id="38"/>
       <w:r>
         <w:rPr>
           <w:i w:val="0"/>
@@ -6420,18 +6625,18 @@
           <w:tab w:val="num" w:pos="360"/>
         </w:tabs>
       </w:pPr>
-      <w:bookmarkStart w:id="37" w:name="_Toc25553328"/>
-      <w:bookmarkStart w:id="38" w:name="_Toc71703263"/>
-      <w:bookmarkStart w:id="39" w:name="_Toc7173326"/>
+      <w:bookmarkStart w:id="39" w:name="_Toc25553328"/>
+      <w:bookmarkStart w:id="40" w:name="_Toc71703263"/>
+      <w:bookmarkStart w:id="41" w:name="_Toc7992910"/>
       <w:r>
         <w:t>C</w:t>
       </w:r>
-      <w:bookmarkEnd w:id="37"/>
-      <w:bookmarkEnd w:id="38"/>
+      <w:bookmarkEnd w:id="39"/>
+      <w:bookmarkEnd w:id="40"/>
       <w:r>
         <w:t>onclusions</w:t>
       </w:r>
-      <w:bookmarkEnd w:id="39"/>
+      <w:bookmarkEnd w:id="41"/>
     </w:p>
     <w:p/>
     <w:p>
@@ -6444,6 +6649,7 @@
     </w:p>
     <w:p>
       <w:r>
+        <w:lastRenderedPageBreak/>
         <w:t xml:space="preserve">Cependant la version 0.1 du programme </w:t>
       </w:r>
       <w:r>
@@ -6501,16 +6707,16 @@
           <w:tab w:val="num" w:pos="360"/>
         </w:tabs>
       </w:pPr>
-      <w:bookmarkStart w:id="40" w:name="_Toc71703264"/>
-      <w:bookmarkStart w:id="41" w:name="_Toc7173327"/>
+      <w:bookmarkStart w:id="42" w:name="_Toc71703264"/>
+      <w:bookmarkStart w:id="43" w:name="_Toc7992911"/>
       <w:r>
         <w:t>A</w:t>
       </w:r>
-      <w:bookmarkEnd w:id="40"/>
+      <w:bookmarkEnd w:id="42"/>
       <w:r>
         <w:t>nnexes</w:t>
       </w:r>
-      <w:bookmarkEnd w:id="41"/>
+      <w:bookmarkEnd w:id="43"/>
     </w:p>
     <w:p>
       <w:pPr>
@@ -6520,8 +6726,8 @@
           <w:iCs/>
         </w:rPr>
       </w:pPr>
-      <w:bookmarkStart w:id="42" w:name="_Toc71703265"/>
-      <w:bookmarkStart w:id="43" w:name="_Toc7173328"/>
+      <w:bookmarkStart w:id="44" w:name="_Toc71703265"/>
+      <w:bookmarkStart w:id="45" w:name="_Toc7992912"/>
       <w:r>
         <w:rPr>
           <w:i w:val="0"/>
@@ -6529,8 +6735,8 @@
         </w:rPr>
         <w:t>Sources – Bibliographie</w:t>
       </w:r>
-      <w:bookmarkEnd w:id="42"/>
-      <w:bookmarkEnd w:id="43"/>
+      <w:bookmarkEnd w:id="44"/>
+      <w:bookmarkEnd w:id="45"/>
     </w:p>
     <w:p>
       <w:pPr>
@@ -6540,9 +6746,9 @@
           <w:iCs/>
         </w:rPr>
       </w:pPr>
-      <w:bookmarkStart w:id="44" w:name="_Toc25553330"/>
-      <w:bookmarkStart w:id="45" w:name="_Toc71703266"/>
-      <w:bookmarkStart w:id="46" w:name="_Toc7173329"/>
+      <w:bookmarkStart w:id="46" w:name="_Toc25553330"/>
+      <w:bookmarkStart w:id="47" w:name="_Toc71703266"/>
+      <w:bookmarkStart w:id="48" w:name="_Toc7992913"/>
       <w:r>
         <w:rPr>
           <w:i w:val="0"/>
@@ -6550,8 +6756,8 @@
         </w:rPr>
         <w:t xml:space="preserve">Journal de bord </w:t>
       </w:r>
-      <w:bookmarkEnd w:id="44"/>
-      <w:bookmarkEnd w:id="45"/>
+      <w:bookmarkEnd w:id="46"/>
+      <w:bookmarkEnd w:id="47"/>
       <w:r>
         <w:rPr>
           <w:i w:val="0"/>
@@ -6559,7 +6765,7 @@
         </w:rPr>
         <w:t>du projet</w:t>
       </w:r>
-      <w:bookmarkEnd w:id="46"/>
+      <w:bookmarkEnd w:id="48"/>
     </w:p>
     <w:p/>
     <w:tbl>
@@ -6745,7 +6951,6 @@
           </w:tcPr>
           <w:p>
             <w:r>
-              <w:lastRenderedPageBreak/>
               <w:t>04</w:t>
             </w:r>
             <w:r>
@@ -6784,8 +6989,11 @@
             <w:tcW w:w="1418" w:type="dxa"/>
           </w:tcPr>
           <w:p>
-            <w:bookmarkStart w:id="47" w:name="_GoBack"/>
-            <w:bookmarkEnd w:id="47"/>
+            <w:pPr>
+              <w:rPr>
+                <w:lang w:val="en-US"/>
+              </w:rPr>
+            </w:pPr>
           </w:p>
         </w:tc>
         <w:tc>
@@ -7089,6 +7297,57 @@
 <file path=word/numbering.xml><?xml version="1.0" encoding="utf-8"?>
 <w:numbering xmlns:wpc="http://schemas.microsoft.com/office/word/2010/wordprocessingCanvas" xmlns:cx="http://schemas.microsoft.com/office/drawing/2014/chartex" xmlns:cx1="http://schemas.microsoft.com/office/drawing/2015/9/8/chartex" xmlns:cx2="http://schemas.microsoft.com/office/drawing/2015/10/21/chartex" xmlns:cx3="http://schemas.microsoft.com/office/drawing/2016/5/9/chartex" xmlns:cx4="http://schemas.microsoft.com/office/drawing/2016/5/10/chartex" xmlns:cx5="http://schemas.microsoft.com/office/drawing/2016/5/11/chartex" xmlns:cx6="http://schemas.microsoft.com/office/drawing/2016/5/12/chartex" xmlns:cx7="http://schemas.microsoft.com/office/drawing/2016/5/13/chartex" xmlns:cx8="http://schemas.microsoft.com/office/drawing/2016/5/14/chartex" xmlns:mc="http://schemas.openxmlformats.org/markup-compatibility/2006" xmlns:aink="http://schemas.microsoft.com/office/drawing/2016/ink" xmlns:am3d="http://schemas.microsoft.com/office/drawing/2017/model3d" xmlns:o="urn:schemas-microsoft-com:office:office" xmlns:r="http://schemas.openxmlformats.org/officeDocument/2006/relationships" xmlns:m="http://schemas.openxmlformats.org/officeDocument/2006/math" xmlns:v="urn:schemas-microsoft-com:vml" xmlns:wp14="http://schemas.microsoft.com/office/word/2010/wordprocessingDrawing" xmlns:wp="http://schemas.openxmlformats.org/drawingml/2006/wordprocessingDrawing" xmlns:w10="urn:schemas-microsoft-com:office:word" xmlns:w="http://schemas.openxmlformats.org/wordprocessingml/2006/main" xmlns:w14="http://schemas.microsoft.com/office/word/2010/wordml" xmlns:w15="http://schemas.microsoft.com/office/word/2012/wordml" xmlns:w16cid="http://schemas.microsoft.com/office/word/2016/wordml/cid" xmlns:w16se="http://schemas.microsoft.com/office/word/2015/wordml/symex" xmlns:wpg="http://schemas.microsoft.com/office/word/2010/wordprocessingGroup" xmlns:wpi="http://schemas.microsoft.com/office/word/2010/wordprocessingInk" xmlns:wne="http://schemas.microsoft.com/office/word/2006/wordml" xmlns:wps="http://schemas.microsoft.com/office/word/2010/wordprocessingShape" mc:Ignorable="w14 w15 w16se w16cid wp14">
   <w:abstractNum w:abstractNumId="0" w15:restartNumberingAfterBreak="0">
+    <w:nsid w:val="AEAC07B2"/>
+    <w:multiLevelType w:val="hybridMultilevel"/>
+    <w:tmpl w:val="864F5F58"/>
+    <w:lvl w:ilvl="0" w:tplc="FFFFFFFF">
+      <w:start w:val="1"/>
+      <w:numFmt w:val="bullet"/>
+      <w:lvlText w:val="•"/>
+      <w:lvlJc w:val="left"/>
+    </w:lvl>
+    <w:lvl w:ilvl="1" w:tplc="FFFFFFFF">
+      <w:numFmt w:val="decimal"/>
+      <w:lvlText w:val=""/>
+      <w:lvlJc w:val="left"/>
+    </w:lvl>
+    <w:lvl w:ilvl="2" w:tplc="FFFFFFFF">
+      <w:numFmt w:val="decimal"/>
+      <w:lvlText w:val=""/>
+      <w:lvlJc w:val="left"/>
+    </w:lvl>
+    <w:lvl w:ilvl="3" w:tplc="FFFFFFFF">
+      <w:numFmt w:val="decimal"/>
+      <w:lvlText w:val=""/>
+      <w:lvlJc w:val="left"/>
+    </w:lvl>
+    <w:lvl w:ilvl="4" w:tplc="FFFFFFFF">
+      <w:numFmt w:val="decimal"/>
+      <w:lvlText w:val=""/>
+      <w:lvlJc w:val="left"/>
+    </w:lvl>
+    <w:lvl w:ilvl="5" w:tplc="FFFFFFFF">
+      <w:numFmt w:val="decimal"/>
+      <w:lvlText w:val=""/>
+      <w:lvlJc w:val="left"/>
+    </w:lvl>
+    <w:lvl w:ilvl="6" w:tplc="FFFFFFFF">
+      <w:numFmt w:val="decimal"/>
+      <w:lvlText w:val=""/>
+      <w:lvlJc w:val="left"/>
+    </w:lvl>
+    <w:lvl w:ilvl="7" w:tplc="FFFFFFFF">
+      <w:numFmt w:val="decimal"/>
+      <w:lvlText w:val=""/>
+      <w:lvlJc w:val="left"/>
+    </w:lvl>
+    <w:lvl w:ilvl="8" w:tplc="FFFFFFFF">
+      <w:numFmt w:val="decimal"/>
+      <w:lvlText w:val=""/>
+      <w:lvlJc w:val="left"/>
+    </w:lvl>
+  </w:abstractNum>
+  <w:abstractNum w:abstractNumId="1" w15:restartNumberingAfterBreak="0">
     <w:nsid w:val="048874C5"/>
     <w:multiLevelType w:val="hybridMultilevel"/>
     <w:tmpl w:val="DC380C7C"/>
@@ -7201,7 +7460,7 @@
       </w:rPr>
     </w:lvl>
   </w:abstractNum>
-  <w:abstractNum w:abstractNumId="1" w15:restartNumberingAfterBreak="0">
+  <w:abstractNum w:abstractNumId="2" w15:restartNumberingAfterBreak="0">
     <w:nsid w:val="0A7C7405"/>
     <w:multiLevelType w:val="singleLevel"/>
     <w:tmpl w:val="92869324"/>
@@ -7222,7 +7481,7 @@
       </w:rPr>
     </w:lvl>
   </w:abstractNum>
-  <w:abstractNum w:abstractNumId="2" w15:restartNumberingAfterBreak="0">
+  <w:abstractNum w:abstractNumId="3" w15:restartNumberingAfterBreak="0">
     <w:nsid w:val="0BAF753A"/>
     <w:multiLevelType w:val="hybridMultilevel"/>
     <w:tmpl w:val="F0BE7148"/>
@@ -7335,7 +7594,171 @@
       </w:rPr>
     </w:lvl>
   </w:abstractNum>
-  <w:abstractNum w:abstractNumId="3" w15:restartNumberingAfterBreak="0">
+  <w:abstractNum w:abstractNumId="4" w15:restartNumberingAfterBreak="0">
+    <w:nsid w:val="0EF210ED"/>
+    <w:multiLevelType w:val="hybridMultilevel"/>
+    <w:tmpl w:val="A4968AEA"/>
+    <w:lvl w:ilvl="0" w:tplc="100C0001">
+      <w:start w:val="1"/>
+      <w:numFmt w:val="bullet"/>
+      <w:lvlText w:val=""/>
+      <w:lvlJc w:val="left"/>
+      <w:pPr>
+        <w:ind w:left="720" w:hanging="360"/>
+      </w:pPr>
+      <w:rPr>
+        <w:rFonts w:ascii="Symbol" w:hAnsi="Symbol" w:hint="default"/>
+      </w:rPr>
+    </w:lvl>
+    <w:lvl w:ilvl="1" w:tplc="100C0003">
+      <w:start w:val="1"/>
+      <w:numFmt w:val="bullet"/>
+      <w:lvlText w:val="o"/>
+      <w:lvlJc w:val="left"/>
+      <w:pPr>
+        <w:ind w:left="1440" w:hanging="360"/>
+      </w:pPr>
+      <w:rPr>
+        <w:rFonts w:ascii="Courier New" w:hAnsi="Courier New" w:cs="Courier New" w:hint="default"/>
+      </w:rPr>
+    </w:lvl>
+    <w:lvl w:ilvl="2" w:tplc="100C0005">
+      <w:start w:val="1"/>
+      <w:numFmt w:val="bullet"/>
+      <w:lvlText w:val=""/>
+      <w:lvlJc w:val="left"/>
+      <w:pPr>
+        <w:ind w:left="2160" w:hanging="360"/>
+      </w:pPr>
+      <w:rPr>
+        <w:rFonts w:ascii="Wingdings" w:hAnsi="Wingdings" w:hint="default"/>
+      </w:rPr>
+    </w:lvl>
+    <w:lvl w:ilvl="3" w:tplc="100C0001">
+      <w:start w:val="1"/>
+      <w:numFmt w:val="bullet"/>
+      <w:lvlText w:val=""/>
+      <w:lvlJc w:val="left"/>
+      <w:pPr>
+        <w:ind w:left="2880" w:hanging="360"/>
+      </w:pPr>
+      <w:rPr>
+        <w:rFonts w:ascii="Symbol" w:hAnsi="Symbol" w:hint="default"/>
+      </w:rPr>
+    </w:lvl>
+    <w:lvl w:ilvl="4" w:tplc="100C0003">
+      <w:start w:val="1"/>
+      <w:numFmt w:val="bullet"/>
+      <w:lvlText w:val="o"/>
+      <w:lvlJc w:val="left"/>
+      <w:pPr>
+        <w:ind w:left="3600" w:hanging="360"/>
+      </w:pPr>
+      <w:rPr>
+        <w:rFonts w:ascii="Courier New" w:hAnsi="Courier New" w:cs="Courier New" w:hint="default"/>
+      </w:rPr>
+    </w:lvl>
+    <w:lvl w:ilvl="5" w:tplc="100C0005" w:tentative="1">
+      <w:start w:val="1"/>
+      <w:numFmt w:val="bullet"/>
+      <w:lvlText w:val=""/>
+      <w:lvlJc w:val="left"/>
+      <w:pPr>
+        <w:ind w:left="4320" w:hanging="360"/>
+      </w:pPr>
+      <w:rPr>
+        <w:rFonts w:ascii="Wingdings" w:hAnsi="Wingdings" w:hint="default"/>
+      </w:rPr>
+    </w:lvl>
+    <w:lvl w:ilvl="6" w:tplc="100C0001" w:tentative="1">
+      <w:start w:val="1"/>
+      <w:numFmt w:val="bullet"/>
+      <w:lvlText w:val=""/>
+      <w:lvlJc w:val="left"/>
+      <w:pPr>
+        <w:ind w:left="5040" w:hanging="360"/>
+      </w:pPr>
+      <w:rPr>
+        <w:rFonts w:ascii="Symbol" w:hAnsi="Symbol" w:hint="default"/>
+      </w:rPr>
+    </w:lvl>
+    <w:lvl w:ilvl="7" w:tplc="100C0003" w:tentative="1">
+      <w:start w:val="1"/>
+      <w:numFmt w:val="bullet"/>
+      <w:lvlText w:val="o"/>
+      <w:lvlJc w:val="left"/>
+      <w:pPr>
+        <w:ind w:left="5760" w:hanging="360"/>
+      </w:pPr>
+      <w:rPr>
+        <w:rFonts w:ascii="Courier New" w:hAnsi="Courier New" w:cs="Courier New" w:hint="default"/>
+      </w:rPr>
+    </w:lvl>
+    <w:lvl w:ilvl="8" w:tplc="100C0005" w:tentative="1">
+      <w:start w:val="1"/>
+      <w:numFmt w:val="bullet"/>
+      <w:lvlText w:val=""/>
+      <w:lvlJc w:val="left"/>
+      <w:pPr>
+        <w:ind w:left="6480" w:hanging="360"/>
+      </w:pPr>
+      <w:rPr>
+        <w:rFonts w:ascii="Wingdings" w:hAnsi="Wingdings" w:hint="default"/>
+      </w:rPr>
+    </w:lvl>
+  </w:abstractNum>
+  <w:abstractNum w:abstractNumId="5" w15:restartNumberingAfterBreak="0">
+    <w:nsid w:val="1231B8F5"/>
+    <w:multiLevelType w:val="hybridMultilevel"/>
+    <w:tmpl w:val="22B2B1CE"/>
+    <w:lvl w:ilvl="0" w:tplc="FFFFFFFF">
+      <w:start w:val="1"/>
+      <w:numFmt w:val="bullet"/>
+      <w:lvlText w:val="•"/>
+      <w:lvlJc w:val="left"/>
+    </w:lvl>
+    <w:lvl w:ilvl="1" w:tplc="FFFFFFFF">
+      <w:numFmt w:val="decimal"/>
+      <w:lvlText w:val=""/>
+      <w:lvlJc w:val="left"/>
+    </w:lvl>
+    <w:lvl w:ilvl="2" w:tplc="FFFFFFFF">
+      <w:numFmt w:val="decimal"/>
+      <w:lvlText w:val=""/>
+      <w:lvlJc w:val="left"/>
+    </w:lvl>
+    <w:lvl w:ilvl="3" w:tplc="FFFFFFFF">
+      <w:numFmt w:val="decimal"/>
+      <w:lvlText w:val=""/>
+      <w:lvlJc w:val="left"/>
+    </w:lvl>
+    <w:lvl w:ilvl="4" w:tplc="FFFFFFFF">
+      <w:numFmt w:val="decimal"/>
+      <w:lvlText w:val=""/>
+      <w:lvlJc w:val="left"/>
+    </w:lvl>
+    <w:lvl w:ilvl="5" w:tplc="FFFFFFFF">
+      <w:numFmt w:val="decimal"/>
+      <w:lvlText w:val=""/>
+      <w:lvlJc w:val="left"/>
+    </w:lvl>
+    <w:lvl w:ilvl="6" w:tplc="FFFFFFFF">
+      <w:numFmt w:val="decimal"/>
+      <w:lvlText w:val=""/>
+      <w:lvlJc w:val="left"/>
+    </w:lvl>
+    <w:lvl w:ilvl="7" w:tplc="FFFFFFFF">
+      <w:numFmt w:val="decimal"/>
+      <w:lvlText w:val=""/>
+      <w:lvlJc w:val="left"/>
+    </w:lvl>
+    <w:lvl w:ilvl="8" w:tplc="FFFFFFFF">
+      <w:numFmt w:val="decimal"/>
+      <w:lvlText w:val=""/>
+      <w:lvlJc w:val="left"/>
+    </w:lvl>
+  </w:abstractNum>
+  <w:abstractNum w:abstractNumId="6" w15:restartNumberingAfterBreak="0">
     <w:nsid w:val="2F8D64BB"/>
     <w:multiLevelType w:val="hybridMultilevel"/>
     <w:tmpl w:val="2BBE609C"/>
@@ -7448,7 +7871,7 @@
       </w:rPr>
     </w:lvl>
   </w:abstractNum>
-  <w:abstractNum w:abstractNumId="4" w15:restartNumberingAfterBreak="0">
+  <w:abstractNum w:abstractNumId="7" w15:restartNumberingAfterBreak="0">
     <w:nsid w:val="38705B57"/>
     <w:multiLevelType w:val="hybridMultilevel"/>
     <w:tmpl w:val="0FD48284"/>
@@ -7537,7 +7960,209 @@
       </w:pPr>
     </w:lvl>
   </w:abstractNum>
-  <w:abstractNum w:abstractNumId="5" w15:restartNumberingAfterBreak="0">
+  <w:abstractNum w:abstractNumId="8" w15:restartNumberingAfterBreak="0">
+    <w:nsid w:val="3F1F5C8E"/>
+    <w:multiLevelType w:val="hybridMultilevel"/>
+    <w:tmpl w:val="8AB00F6E"/>
+    <w:lvl w:ilvl="0" w:tplc="100C0001">
+      <w:start w:val="1"/>
+      <w:numFmt w:val="bullet"/>
+      <w:lvlText w:val=""/>
+      <w:lvlJc w:val="left"/>
+      <w:pPr>
+        <w:ind w:left="2880" w:hanging="360"/>
+      </w:pPr>
+      <w:rPr>
+        <w:rFonts w:ascii="Symbol" w:hAnsi="Symbol" w:hint="default"/>
+      </w:rPr>
+    </w:lvl>
+    <w:lvl w:ilvl="1" w:tplc="100C0019" w:tentative="1">
+      <w:start w:val="1"/>
+      <w:numFmt w:val="lowerLetter"/>
+      <w:lvlText w:val="%2."/>
+      <w:lvlJc w:val="left"/>
+      <w:pPr>
+        <w:ind w:left="3600" w:hanging="360"/>
+      </w:pPr>
+    </w:lvl>
+    <w:lvl w:ilvl="2" w:tplc="100C001B" w:tentative="1">
+      <w:start w:val="1"/>
+      <w:numFmt w:val="lowerRoman"/>
+      <w:lvlText w:val="%3."/>
+      <w:lvlJc w:val="right"/>
+      <w:pPr>
+        <w:ind w:left="4320" w:hanging="180"/>
+      </w:pPr>
+    </w:lvl>
+    <w:lvl w:ilvl="3" w:tplc="100C000F" w:tentative="1">
+      <w:start w:val="1"/>
+      <w:numFmt w:val="decimal"/>
+      <w:lvlText w:val="%4."/>
+      <w:lvlJc w:val="left"/>
+      <w:pPr>
+        <w:ind w:left="5040" w:hanging="360"/>
+      </w:pPr>
+    </w:lvl>
+    <w:lvl w:ilvl="4" w:tplc="100C0019" w:tentative="1">
+      <w:start w:val="1"/>
+      <w:numFmt w:val="lowerLetter"/>
+      <w:lvlText w:val="%5."/>
+      <w:lvlJc w:val="left"/>
+      <w:pPr>
+        <w:ind w:left="5760" w:hanging="360"/>
+      </w:pPr>
+    </w:lvl>
+    <w:lvl w:ilvl="5" w:tplc="100C001B" w:tentative="1">
+      <w:start w:val="1"/>
+      <w:numFmt w:val="lowerRoman"/>
+      <w:lvlText w:val="%6."/>
+      <w:lvlJc w:val="right"/>
+      <w:pPr>
+        <w:ind w:left="6480" w:hanging="180"/>
+      </w:pPr>
+    </w:lvl>
+    <w:lvl w:ilvl="6" w:tplc="100C000F" w:tentative="1">
+      <w:start w:val="1"/>
+      <w:numFmt w:val="decimal"/>
+      <w:lvlText w:val="%7."/>
+      <w:lvlJc w:val="left"/>
+      <w:pPr>
+        <w:ind w:left="7200" w:hanging="360"/>
+      </w:pPr>
+    </w:lvl>
+    <w:lvl w:ilvl="7" w:tplc="100C0019" w:tentative="1">
+      <w:start w:val="1"/>
+      <w:numFmt w:val="lowerLetter"/>
+      <w:lvlText w:val="%8."/>
+      <w:lvlJc w:val="left"/>
+      <w:pPr>
+        <w:ind w:left="7920" w:hanging="360"/>
+      </w:pPr>
+    </w:lvl>
+    <w:lvl w:ilvl="8" w:tplc="100C001B" w:tentative="1">
+      <w:start w:val="1"/>
+      <w:numFmt w:val="lowerRoman"/>
+      <w:lvlText w:val="%9."/>
+      <w:lvlJc w:val="right"/>
+      <w:pPr>
+        <w:ind w:left="8640" w:hanging="180"/>
+      </w:pPr>
+    </w:lvl>
+  </w:abstractNum>
+  <w:abstractNum w:abstractNumId="9" w15:restartNumberingAfterBreak="0">
+    <w:nsid w:val="4EA83E3B"/>
+    <w:multiLevelType w:val="hybridMultilevel"/>
+    <w:tmpl w:val="1FB23894"/>
+    <w:lvl w:ilvl="0" w:tplc="100C0001">
+      <w:start w:val="1"/>
+      <w:numFmt w:val="bullet"/>
+      <w:lvlText w:val=""/>
+      <w:lvlJc w:val="left"/>
+      <w:pPr>
+        <w:ind w:left="720" w:hanging="360"/>
+      </w:pPr>
+      <w:rPr>
+        <w:rFonts w:ascii="Symbol" w:hAnsi="Symbol" w:hint="default"/>
+      </w:rPr>
+    </w:lvl>
+    <w:lvl w:ilvl="1" w:tplc="100C0003" w:tentative="1">
+      <w:start w:val="1"/>
+      <w:numFmt w:val="bullet"/>
+      <w:lvlText w:val="o"/>
+      <w:lvlJc w:val="left"/>
+      <w:pPr>
+        <w:ind w:left="1440" w:hanging="360"/>
+      </w:pPr>
+      <w:rPr>
+        <w:rFonts w:ascii="Courier New" w:hAnsi="Courier New" w:cs="Courier New" w:hint="default"/>
+      </w:rPr>
+    </w:lvl>
+    <w:lvl w:ilvl="2" w:tplc="100C0005" w:tentative="1">
+      <w:start w:val="1"/>
+      <w:numFmt w:val="bullet"/>
+      <w:lvlText w:val=""/>
+      <w:lvlJc w:val="left"/>
+      <w:pPr>
+        <w:ind w:left="2160" w:hanging="360"/>
+      </w:pPr>
+      <w:rPr>
+        <w:rFonts w:ascii="Wingdings" w:hAnsi="Wingdings" w:hint="default"/>
+      </w:rPr>
+    </w:lvl>
+    <w:lvl w:ilvl="3" w:tplc="100C0001" w:tentative="1">
+      <w:start w:val="1"/>
+      <w:numFmt w:val="bullet"/>
+      <w:lvlText w:val=""/>
+      <w:lvlJc w:val="left"/>
+      <w:pPr>
+        <w:ind w:left="2880" w:hanging="360"/>
+      </w:pPr>
+      <w:rPr>
+        <w:rFonts w:ascii="Symbol" w:hAnsi="Symbol" w:hint="default"/>
+      </w:rPr>
+    </w:lvl>
+    <w:lvl w:ilvl="4" w:tplc="100C0003" w:tentative="1">
+      <w:start w:val="1"/>
+      <w:numFmt w:val="bullet"/>
+      <w:lvlText w:val="o"/>
+      <w:lvlJc w:val="left"/>
+      <w:pPr>
+        <w:ind w:left="3600" w:hanging="360"/>
+      </w:pPr>
+      <w:rPr>
+        <w:rFonts w:ascii="Courier New" w:hAnsi="Courier New" w:cs="Courier New" w:hint="default"/>
+      </w:rPr>
+    </w:lvl>
+    <w:lvl w:ilvl="5" w:tplc="100C0005" w:tentative="1">
+      <w:start w:val="1"/>
+      <w:numFmt w:val="bullet"/>
+      <w:lvlText w:val=""/>
+      <w:lvlJc w:val="left"/>
+      <w:pPr>
+        <w:ind w:left="4320" w:hanging="360"/>
+      </w:pPr>
+      <w:rPr>
+        <w:rFonts w:ascii="Wingdings" w:hAnsi="Wingdings" w:hint="default"/>
+      </w:rPr>
+    </w:lvl>
+    <w:lvl w:ilvl="6" w:tplc="100C0001" w:tentative="1">
+      <w:start w:val="1"/>
+      <w:numFmt w:val="bullet"/>
+      <w:lvlText w:val=""/>
+      <w:lvlJc w:val="left"/>
+      <w:pPr>
+        <w:ind w:left="5040" w:hanging="360"/>
+      </w:pPr>
+      <w:rPr>
+        <w:rFonts w:ascii="Symbol" w:hAnsi="Symbol" w:hint="default"/>
+      </w:rPr>
+    </w:lvl>
+    <w:lvl w:ilvl="7" w:tplc="100C0003" w:tentative="1">
+      <w:start w:val="1"/>
+      <w:numFmt w:val="bullet"/>
+      <w:lvlText w:val="o"/>
+      <w:lvlJc w:val="left"/>
+      <w:pPr>
+        <w:ind w:left="5760" w:hanging="360"/>
+      </w:pPr>
+      <w:rPr>
+        <w:rFonts w:ascii="Courier New" w:hAnsi="Courier New" w:cs="Courier New" w:hint="default"/>
+      </w:rPr>
+    </w:lvl>
+    <w:lvl w:ilvl="8" w:tplc="100C0005" w:tentative="1">
+      <w:start w:val="1"/>
+      <w:numFmt w:val="bullet"/>
+      <w:lvlText w:val=""/>
+      <w:lvlJc w:val="left"/>
+      <w:pPr>
+        <w:ind w:left="6480" w:hanging="360"/>
+      </w:pPr>
+      <w:rPr>
+        <w:rFonts w:ascii="Wingdings" w:hAnsi="Wingdings" w:hint="default"/>
+      </w:rPr>
+    </w:lvl>
+  </w:abstractNum>
+  <w:abstractNum w:abstractNumId="10" w15:restartNumberingAfterBreak="0">
     <w:nsid w:val="5261088D"/>
     <w:multiLevelType w:val="hybridMultilevel"/>
     <w:tmpl w:val="0672ABA2"/>
@@ -7650,7 +8275,7 @@
       </w:rPr>
     </w:lvl>
   </w:abstractNum>
-  <w:abstractNum w:abstractNumId="6" w15:restartNumberingAfterBreak="0">
+  <w:abstractNum w:abstractNumId="11" w15:restartNumberingAfterBreak="0">
     <w:nsid w:val="52A419E7"/>
     <w:multiLevelType w:val="hybridMultilevel"/>
     <w:tmpl w:val="8EA61BCC"/>
@@ -7739,7 +8364,7 @@
       </w:pPr>
     </w:lvl>
   </w:abstractNum>
-  <w:abstractNum w:abstractNumId="7" w15:restartNumberingAfterBreak="0">
+  <w:abstractNum w:abstractNumId="12" w15:restartNumberingAfterBreak="0">
     <w:nsid w:val="637E28D6"/>
     <w:multiLevelType w:val="multilevel"/>
     <w:tmpl w:val="783636DA"/>
@@ -7834,7 +8459,7 @@
       </w:pPr>
     </w:lvl>
   </w:abstractNum>
-  <w:abstractNum w:abstractNumId="8" w15:restartNumberingAfterBreak="0">
+  <w:abstractNum w:abstractNumId="13" w15:restartNumberingAfterBreak="0">
     <w:nsid w:val="7B193736"/>
     <w:multiLevelType w:val="multilevel"/>
     <w:tmpl w:val="0C58E0B2"/>
@@ -7948,31 +8573,46 @@
     </w:lvl>
   </w:abstractNum>
   <w:num w:numId="1">
-    <w:abstractNumId w:val="8"/>
+    <w:abstractNumId w:val="13"/>
   </w:num>
   <w:num w:numId="2">
+    <w:abstractNumId w:val="2"/>
+  </w:num>
+  <w:num w:numId="3">
+    <w:abstractNumId w:val="7"/>
+  </w:num>
+  <w:num w:numId="4">
+    <w:abstractNumId w:val="11"/>
+  </w:num>
+  <w:num w:numId="5">
+    <w:abstractNumId w:val="12"/>
+  </w:num>
+  <w:num w:numId="6">
+    <w:abstractNumId w:val="3"/>
+  </w:num>
+  <w:num w:numId="7">
+    <w:abstractNumId w:val="10"/>
+  </w:num>
+  <w:num w:numId="8">
+    <w:abstractNumId w:val="6"/>
+  </w:num>
+  <w:num w:numId="9">
     <w:abstractNumId w:val="1"/>
   </w:num>
-  <w:num w:numId="3">
+  <w:num w:numId="10">
+    <w:abstractNumId w:val="5"/>
+  </w:num>
+  <w:num w:numId="11">
+    <w:abstractNumId w:val="0"/>
+  </w:num>
+  <w:num w:numId="12">
     <w:abstractNumId w:val="4"/>
   </w:num>
-  <w:num w:numId="4">
-    <w:abstractNumId w:val="6"/>
+  <w:num w:numId="13">
+    <w:abstractNumId w:val="9"/>
   </w:num>
-  <w:num w:numId="5">
-    <w:abstractNumId w:val="7"/>
-  </w:num>
-  <w:num w:numId="6">
-    <w:abstractNumId w:val="2"/>
-  </w:num>
-  <w:num w:numId="7">
-    <w:abstractNumId w:val="5"/>
-  </w:num>
-  <w:num w:numId="8">
-    <w:abstractNumId w:val="3"/>
-  </w:num>
-  <w:num w:numId="9">
-    <w:abstractNumId w:val="0"/>
+  <w:num w:numId="14">
+    <w:abstractNumId w:val="8"/>
   </w:num>
   <w:numIdMacAtCleanup w:val="8"/>
 </w:numbering>
@@ -8011,6 +8651,7 @@
     <w:lsdException w:name="Emphasis" w:qFormat="1"/>
     <w:lsdException w:name="HTML Keyboard" w:semiHidden="1" w:unhideWhenUsed="1"/>
     <w:lsdException w:name="HTML Variable" w:semiHidden="1" w:unhideWhenUsed="1"/>
+    <w:lsdException w:name="Normal Table" w:semiHidden="1" w:unhideWhenUsed="1"/>
     <w:lsdException w:name="annotation subject" w:semiHidden="1" w:unhideWhenUsed="1"/>
     <w:lsdException w:name="No List" w:semiHidden="1" w:unhideWhenUsed="1"/>
     <w:lsdException w:name="Outline List 1" w:semiHidden="1" w:unhideWhenUsed="1"/>
@@ -8057,8 +8698,10 @@
     <w:lsdException w:name="Table Subtle 2" w:semiHidden="1" w:unhideWhenUsed="1"/>
     <w:lsdException w:name="Table Web 1" w:semiHidden="1" w:unhideWhenUsed="1"/>
     <w:lsdException w:name="Table Web 2" w:semiHidden="1" w:unhideWhenUsed="1"/>
+    <w:lsdException w:name="Table Web 3" w:semiHidden="1" w:unhideWhenUsed="1"/>
     <w:lsdException w:name="Balloon Text" w:semiHidden="1" w:unhideWhenUsed="1"/>
     <w:lsdException w:name="Table Grid" w:uiPriority="39"/>
+    <w:lsdException w:name="Table Theme" w:semiHidden="1" w:unhideWhenUsed="1"/>
     <w:lsdException w:name="Placeholder Text" w:semiHidden="1" w:uiPriority="67"/>
     <w:lsdException w:name="No Spacing" w:uiPriority="68"/>
     <w:lsdException w:name="Light Shading" w:uiPriority="69"/>
@@ -9069,6 +9712,22 @@
       <w:shd w:val="clear" w:color="auto" w:fill="E1DFDD"/>
     </w:rPr>
   </w:style>
+  <w:style w:type="paragraph" w:customStyle="1" w:styleId="Default">
+    <w:name w:val="Default"/>
+    <w:rsid w:val="00332666"/>
+    <w:pPr>
+      <w:autoSpaceDE w:val="0"/>
+      <w:autoSpaceDN w:val="0"/>
+      <w:adjustRightInd w:val="0"/>
+    </w:pPr>
+    <w:rPr>
+      <w:rFonts w:ascii="Symbol" w:hAnsi="Symbol" w:cs="Symbol"/>
+      <w:color w:val="000000"/>
+      <w:sz w:val="24"/>
+      <w:szCs w:val="24"/>
+      <w:lang w:val="fr-CH"/>
+    </w:rPr>
+  </w:style>
 </w:styles>
 </file>
 

</xml_diff>